<commit_message>
docxbuilder: add support for fields and images in header and footer. Add DocxTemplate class to analyze docx templates.
</commit_message>
<xml_diff>
--- a/libraries/docxbuilder/test-res/example2.docx
+++ b/libraries/docxbuilder/test-res/example2.docx
@@ -1,6 +1,6 @@
 
 <file path=word/document.xml><?xml version="1.0" encoding="utf-8"?>
-<w:document xmlns:wpc="http://schemas.microsoft.com/office/word/2010/wordprocessingCanvas" xmlns:cx="http://schemas.microsoft.com/office/drawing/2014/chartex" xmlns:cx1="http://schemas.microsoft.com/office/drawing/2015/9/8/chartex" xmlns:cx2="http://schemas.microsoft.com/office/drawing/2015/10/21/chartex" xmlns:cx3="http://schemas.microsoft.com/office/drawing/2016/5/9/chartex" xmlns:cx4="http://schemas.microsoft.com/office/drawing/2016/5/10/chartex" xmlns:cx5="http://schemas.microsoft.com/office/drawing/2016/5/11/chartex" xmlns:cx6="http://schemas.microsoft.com/office/drawing/2016/5/12/chartex" xmlns:cx7="http://schemas.microsoft.com/office/drawing/2016/5/13/chartex" xmlns:cx8="http://schemas.microsoft.com/office/drawing/2016/5/14/chartex" xmlns:mc="http://schemas.openxmlformats.org/markup-compatibility/2006" xmlns:aink="http://schemas.microsoft.com/office/drawing/2016/ink" xmlns:am3d="http://schemas.microsoft.com/office/drawing/2017/model3d" xmlns:o="urn:schemas-microsoft-com:office:office" xmlns:r="http://schemas.openxmlformats.org/officeDocument/2006/relationships" xmlns:m="http://schemas.openxmlformats.org/officeDocument/2006/math" xmlns:v="urn:schemas-microsoft-com:vml" xmlns:wp14="http://schemas.microsoft.com/office/word/2010/wordprocessingDrawing" xmlns:wp="http://schemas.openxmlformats.org/drawingml/2006/wordprocessingDrawing" xmlns:w10="urn:schemas-microsoft-com:office:word" xmlns:w="http://schemas.openxmlformats.org/wordprocessingml/2006/main" xmlns:w14="http://schemas.microsoft.com/office/word/2010/wordml" xmlns:w15="http://schemas.microsoft.com/office/word/2012/wordml" xmlns:w16cex="http://schemas.microsoft.com/office/word/2018/wordml/cex" xmlns:w16cid="http://schemas.microsoft.com/office/word/2016/wordml/cid" xmlns:w16="http://schemas.microsoft.com/office/word/2018/wordml" xmlns:w16sdtdh="http://schemas.microsoft.com/office/word/2020/wordml/sdtdatahash" xmlns:w16se="http://schemas.microsoft.com/office/word/2015/wordml/symex" xmlns:wpg="http://schemas.microsoft.com/office/word/2010/wordprocessingGroup" xmlns:wpi="http://schemas.microsoft.com/office/word/2010/wordprocessingInk" xmlns:wne="http://schemas.microsoft.com/office/word/2006/wordml" xmlns:wps="http://schemas.microsoft.com/office/word/2010/wordprocessingShape" mc:Ignorable="w14 w15 w16se w16cid w16 w16cex w16sdtdh wp14">
+<w:document xmlns:wpc="http://schemas.microsoft.com/office/word/2010/wordprocessingCanvas" xmlns:cx="http://schemas.microsoft.com/office/drawing/2014/chartex" xmlns:cx1="http://schemas.microsoft.com/office/drawing/2015/9/8/chartex" xmlns:cx2="http://schemas.microsoft.com/office/drawing/2015/10/21/chartex" xmlns:cx3="http://schemas.microsoft.com/office/drawing/2016/5/9/chartex" xmlns:cx4="http://schemas.microsoft.com/office/drawing/2016/5/10/chartex" xmlns:cx5="http://schemas.microsoft.com/office/drawing/2016/5/11/chartex" xmlns:cx6="http://schemas.microsoft.com/office/drawing/2016/5/12/chartex" xmlns:cx7="http://schemas.microsoft.com/office/drawing/2016/5/13/chartex" xmlns:cx8="http://schemas.microsoft.com/office/drawing/2016/5/14/chartex" xmlns:mc="http://schemas.openxmlformats.org/markup-compatibility/2006" xmlns:aink="http://schemas.microsoft.com/office/drawing/2016/ink" xmlns:am3d="http://schemas.microsoft.com/office/drawing/2017/model3d" xmlns:o="urn:schemas-microsoft-com:office:office" xmlns:oel="http://schemas.microsoft.com/office/2019/extlst" xmlns:r="http://schemas.openxmlformats.org/officeDocument/2006/relationships" xmlns:m="http://schemas.openxmlformats.org/officeDocument/2006/math" xmlns:v="urn:schemas-microsoft-com:vml" xmlns:wp14="http://schemas.microsoft.com/office/word/2010/wordprocessingDrawing" xmlns:wp="http://schemas.openxmlformats.org/drawingml/2006/wordprocessingDrawing" xmlns:w10="urn:schemas-microsoft-com:office:word" xmlns:w="http://schemas.openxmlformats.org/wordprocessingml/2006/main" xmlns:w14="http://schemas.microsoft.com/office/word/2010/wordml" xmlns:w15="http://schemas.microsoft.com/office/word/2012/wordml" xmlns:w16cex="http://schemas.microsoft.com/office/word/2018/wordml/cex" xmlns:w16cid="http://schemas.microsoft.com/office/word/2016/wordml/cid" xmlns:w16="http://schemas.microsoft.com/office/word/2018/wordml" xmlns:w16sdtdh="http://schemas.microsoft.com/office/word/2020/wordml/sdtdatahash" xmlns:w16se="http://schemas.microsoft.com/office/word/2015/wordml/symex" xmlns:wpg="http://schemas.microsoft.com/office/word/2010/wordprocessingGroup" xmlns:wpi="http://schemas.microsoft.com/office/word/2010/wordprocessingInk" xmlns:wne="http://schemas.microsoft.com/office/word/2006/wordml" xmlns:wps="http://schemas.microsoft.com/office/word/2010/wordprocessingShape" mc:Ignorable="w14 w15 w16se w16cid w16 w16cex w16sdtdh wp14">
   <w:body>
     <w:p>
       <w:pPr>
@@ -230,7 +230,7 @@
     <w:p>
       <w:pPr>
         <w:rPr>
-          <w:lang w:val="es-MX"/>
+          <w:lang w:val="en-US"/>
         </w:rPr>
       </w:pPr>
     </w:p>
@@ -668,7 +668,12 @@
       </w:pPr>
     </w:p>
     <w:sectPr>
-      <w:headerReference w:type="default" r:id="rId8"/>
+      <w:headerReference w:type="even" r:id="rId8"/>
+      <w:headerReference w:type="default" r:id="rId9"/>
+      <w:footerReference w:type="even" r:id="rId10"/>
+      <w:footerReference w:type="default" r:id="rId11"/>
+      <w:headerReference w:type="first" r:id="rId12"/>
+      <w:footerReference w:type="first" r:id="rId13"/>
       <w:pgSz w:w="11900" w:h="16840"/>
       <w:pgMar w:top="1417" w:right="1701" w:bottom="1417" w:left="1701" w:header="708" w:footer="708" w:gutter="0"/>
       <w:cols w:space="708"/>
@@ -679,7 +684,7 @@
 </file>
 
 <file path=word/endnotes.xml><?xml version="1.0" encoding="utf-8"?>
-<w:endnotes xmlns:wpc="http://schemas.microsoft.com/office/word/2010/wordprocessingCanvas" xmlns:cx="http://schemas.microsoft.com/office/drawing/2014/chartex" xmlns:cx1="http://schemas.microsoft.com/office/drawing/2015/9/8/chartex" xmlns:cx2="http://schemas.microsoft.com/office/drawing/2015/10/21/chartex" xmlns:cx3="http://schemas.microsoft.com/office/drawing/2016/5/9/chartex" xmlns:cx4="http://schemas.microsoft.com/office/drawing/2016/5/10/chartex" xmlns:cx5="http://schemas.microsoft.com/office/drawing/2016/5/11/chartex" xmlns:cx6="http://schemas.microsoft.com/office/drawing/2016/5/12/chartex" xmlns:cx7="http://schemas.microsoft.com/office/drawing/2016/5/13/chartex" xmlns:cx8="http://schemas.microsoft.com/office/drawing/2016/5/14/chartex" xmlns:mc="http://schemas.openxmlformats.org/markup-compatibility/2006" xmlns:aink="http://schemas.microsoft.com/office/drawing/2016/ink" xmlns:am3d="http://schemas.microsoft.com/office/drawing/2017/model3d" xmlns:o="urn:schemas-microsoft-com:office:office" xmlns:r="http://schemas.openxmlformats.org/officeDocument/2006/relationships" xmlns:m="http://schemas.openxmlformats.org/officeDocument/2006/math" xmlns:v="urn:schemas-microsoft-com:vml" xmlns:wp14="http://schemas.microsoft.com/office/word/2010/wordprocessingDrawing" xmlns:wp="http://schemas.openxmlformats.org/drawingml/2006/wordprocessingDrawing" xmlns:w10="urn:schemas-microsoft-com:office:word" xmlns:w="http://schemas.openxmlformats.org/wordprocessingml/2006/main" xmlns:w14="http://schemas.microsoft.com/office/word/2010/wordml" xmlns:w15="http://schemas.microsoft.com/office/word/2012/wordml" xmlns:w16cex="http://schemas.microsoft.com/office/word/2018/wordml/cex" xmlns:w16cid="http://schemas.microsoft.com/office/word/2016/wordml/cid" xmlns:w16="http://schemas.microsoft.com/office/word/2018/wordml" xmlns:w16sdtdh="http://schemas.microsoft.com/office/word/2020/wordml/sdtdatahash" xmlns:w16se="http://schemas.microsoft.com/office/word/2015/wordml/symex" xmlns:wpg="http://schemas.microsoft.com/office/word/2010/wordprocessingGroup" xmlns:wpi="http://schemas.microsoft.com/office/word/2010/wordprocessingInk" xmlns:wne="http://schemas.microsoft.com/office/word/2006/wordml" xmlns:wps="http://schemas.microsoft.com/office/word/2010/wordprocessingShape" mc:Ignorable="w14 w15 w16se w16cid w16 w16cex w16sdtdh wp14">
+<w:endnotes xmlns:wpc="http://schemas.microsoft.com/office/word/2010/wordprocessingCanvas" xmlns:cx="http://schemas.microsoft.com/office/drawing/2014/chartex" xmlns:cx1="http://schemas.microsoft.com/office/drawing/2015/9/8/chartex" xmlns:cx2="http://schemas.microsoft.com/office/drawing/2015/10/21/chartex" xmlns:cx3="http://schemas.microsoft.com/office/drawing/2016/5/9/chartex" xmlns:cx4="http://schemas.microsoft.com/office/drawing/2016/5/10/chartex" xmlns:cx5="http://schemas.microsoft.com/office/drawing/2016/5/11/chartex" xmlns:cx6="http://schemas.microsoft.com/office/drawing/2016/5/12/chartex" xmlns:cx7="http://schemas.microsoft.com/office/drawing/2016/5/13/chartex" xmlns:cx8="http://schemas.microsoft.com/office/drawing/2016/5/14/chartex" xmlns:mc="http://schemas.openxmlformats.org/markup-compatibility/2006" xmlns:aink="http://schemas.microsoft.com/office/drawing/2016/ink" xmlns:am3d="http://schemas.microsoft.com/office/drawing/2017/model3d" xmlns:o="urn:schemas-microsoft-com:office:office" xmlns:oel="http://schemas.microsoft.com/office/2019/extlst" xmlns:r="http://schemas.openxmlformats.org/officeDocument/2006/relationships" xmlns:m="http://schemas.openxmlformats.org/officeDocument/2006/math" xmlns:v="urn:schemas-microsoft-com:vml" xmlns:wp14="http://schemas.microsoft.com/office/word/2010/wordprocessingDrawing" xmlns:wp="http://schemas.openxmlformats.org/drawingml/2006/wordprocessingDrawing" xmlns:w10="urn:schemas-microsoft-com:office:word" xmlns:w="http://schemas.openxmlformats.org/wordprocessingml/2006/main" xmlns:w14="http://schemas.microsoft.com/office/word/2010/wordml" xmlns:w15="http://schemas.microsoft.com/office/word/2012/wordml" xmlns:w16cex="http://schemas.microsoft.com/office/word/2018/wordml/cex" xmlns:w16cid="http://schemas.microsoft.com/office/word/2016/wordml/cid" xmlns:w16="http://schemas.microsoft.com/office/word/2018/wordml" xmlns:w16sdtdh="http://schemas.microsoft.com/office/word/2020/wordml/sdtdatahash" xmlns:w16se="http://schemas.microsoft.com/office/word/2015/wordml/symex" xmlns:wpg="http://schemas.microsoft.com/office/word/2010/wordprocessingGroup" xmlns:wpi="http://schemas.microsoft.com/office/word/2010/wordprocessingInk" xmlns:wne="http://schemas.microsoft.com/office/word/2006/wordml" xmlns:wps="http://schemas.microsoft.com/office/word/2010/wordprocessingShape" mc:Ignorable="w14 w15 w16se w16cid w16 w16cex w16sdtdh wp14">
   <w:endnote w:type="separator" w:id="-1">
     <w:p>
       <w:r>
@@ -697,8 +702,38 @@
 </w:endnotes>
 </file>
 
+<file path=word/footer1.xml><?xml version="1.0" encoding="utf-8"?>
+<w:ftr xmlns:wpc="http://schemas.microsoft.com/office/word/2010/wordprocessingCanvas" xmlns:cx="http://schemas.microsoft.com/office/drawing/2014/chartex" xmlns:cx1="http://schemas.microsoft.com/office/drawing/2015/9/8/chartex" xmlns:cx2="http://schemas.microsoft.com/office/drawing/2015/10/21/chartex" xmlns:cx3="http://schemas.microsoft.com/office/drawing/2016/5/9/chartex" xmlns:cx4="http://schemas.microsoft.com/office/drawing/2016/5/10/chartex" xmlns:cx5="http://schemas.microsoft.com/office/drawing/2016/5/11/chartex" xmlns:cx6="http://schemas.microsoft.com/office/drawing/2016/5/12/chartex" xmlns:cx7="http://schemas.microsoft.com/office/drawing/2016/5/13/chartex" xmlns:cx8="http://schemas.microsoft.com/office/drawing/2016/5/14/chartex" xmlns:mc="http://schemas.openxmlformats.org/markup-compatibility/2006" xmlns:aink="http://schemas.microsoft.com/office/drawing/2016/ink" xmlns:am3d="http://schemas.microsoft.com/office/drawing/2017/model3d" xmlns:o="urn:schemas-microsoft-com:office:office" xmlns:oel="http://schemas.microsoft.com/office/2019/extlst" xmlns:r="http://schemas.openxmlformats.org/officeDocument/2006/relationships" xmlns:m="http://schemas.openxmlformats.org/officeDocument/2006/math" xmlns:v="urn:schemas-microsoft-com:vml" xmlns:wp14="http://schemas.microsoft.com/office/word/2010/wordprocessingDrawing" xmlns:wp="http://schemas.openxmlformats.org/drawingml/2006/wordprocessingDrawing" xmlns:w10="urn:schemas-microsoft-com:office:word" xmlns:w="http://schemas.openxmlformats.org/wordprocessingml/2006/main" xmlns:w14="http://schemas.microsoft.com/office/word/2010/wordml" xmlns:w15="http://schemas.microsoft.com/office/word/2012/wordml" xmlns:w16cex="http://schemas.microsoft.com/office/word/2018/wordml/cex" xmlns:w16cid="http://schemas.microsoft.com/office/word/2016/wordml/cid" xmlns:w16="http://schemas.microsoft.com/office/word/2018/wordml" xmlns:w16sdtdh="http://schemas.microsoft.com/office/word/2020/wordml/sdtdatahash" xmlns:w16se="http://schemas.microsoft.com/office/word/2015/wordml/symex" xmlns:wpg="http://schemas.microsoft.com/office/word/2010/wordprocessingGroup" xmlns:wpi="http://schemas.microsoft.com/office/word/2010/wordprocessingInk" xmlns:wne="http://schemas.microsoft.com/office/word/2006/wordml" xmlns:wps="http://schemas.microsoft.com/office/word/2010/wordprocessingShape" mc:Ignorable="w14 w15 w16se w16cid w16 w16cex w16sdtdh wp14">
+  <w:p>
+    <w:pPr>
+      <w:pStyle w:val="Piedepgina"/>
+    </w:pPr>
+  </w:p>
+</w:ftr>
+</file>
+
+<file path=word/footer2.xml><?xml version="1.0" encoding="utf-8"?>
+<w:ftr xmlns:wpc="http://schemas.microsoft.com/office/word/2010/wordprocessingCanvas" xmlns:cx="http://schemas.microsoft.com/office/drawing/2014/chartex" xmlns:cx1="http://schemas.microsoft.com/office/drawing/2015/9/8/chartex" xmlns:cx2="http://schemas.microsoft.com/office/drawing/2015/10/21/chartex" xmlns:cx3="http://schemas.microsoft.com/office/drawing/2016/5/9/chartex" xmlns:cx4="http://schemas.microsoft.com/office/drawing/2016/5/10/chartex" xmlns:cx5="http://schemas.microsoft.com/office/drawing/2016/5/11/chartex" xmlns:cx6="http://schemas.microsoft.com/office/drawing/2016/5/12/chartex" xmlns:cx7="http://schemas.microsoft.com/office/drawing/2016/5/13/chartex" xmlns:cx8="http://schemas.microsoft.com/office/drawing/2016/5/14/chartex" xmlns:mc="http://schemas.openxmlformats.org/markup-compatibility/2006" xmlns:aink="http://schemas.microsoft.com/office/drawing/2016/ink" xmlns:am3d="http://schemas.microsoft.com/office/drawing/2017/model3d" xmlns:o="urn:schemas-microsoft-com:office:office" xmlns:oel="http://schemas.microsoft.com/office/2019/extlst" xmlns:r="http://schemas.openxmlformats.org/officeDocument/2006/relationships" xmlns:m="http://schemas.openxmlformats.org/officeDocument/2006/math" xmlns:v="urn:schemas-microsoft-com:vml" xmlns:wp14="http://schemas.microsoft.com/office/word/2010/wordprocessingDrawing" xmlns:wp="http://schemas.openxmlformats.org/drawingml/2006/wordprocessingDrawing" xmlns:w10="urn:schemas-microsoft-com:office:word" xmlns:w="http://schemas.openxmlformats.org/wordprocessingml/2006/main" xmlns:w14="http://schemas.microsoft.com/office/word/2010/wordml" xmlns:w15="http://schemas.microsoft.com/office/word/2012/wordml" xmlns:w16cex="http://schemas.microsoft.com/office/word/2018/wordml/cex" xmlns:w16cid="http://schemas.microsoft.com/office/word/2016/wordml/cid" xmlns:w16="http://schemas.microsoft.com/office/word/2018/wordml" xmlns:w16sdtdh="http://schemas.microsoft.com/office/word/2020/wordml/sdtdatahash" xmlns:w16se="http://schemas.microsoft.com/office/word/2015/wordml/symex" xmlns:wpg="http://schemas.microsoft.com/office/word/2010/wordprocessingGroup" xmlns:wpi="http://schemas.microsoft.com/office/word/2010/wordprocessingInk" xmlns:wne="http://schemas.microsoft.com/office/word/2006/wordml" xmlns:wps="http://schemas.microsoft.com/office/word/2010/wordprocessingShape" mc:Ignorable="w14 w15 w16se w16cid w16 w16cex w16sdtdh wp14">
+  <w:p>
+    <w:pPr>
+      <w:pStyle w:val="Piedepgina"/>
+    </w:pPr>
+  </w:p>
+</w:ftr>
+</file>
+
+<file path=word/footer3.xml><?xml version="1.0" encoding="utf-8"?>
+<w:ftr xmlns:wpc="http://schemas.microsoft.com/office/word/2010/wordprocessingCanvas" xmlns:cx="http://schemas.microsoft.com/office/drawing/2014/chartex" xmlns:cx1="http://schemas.microsoft.com/office/drawing/2015/9/8/chartex" xmlns:cx2="http://schemas.microsoft.com/office/drawing/2015/10/21/chartex" xmlns:cx3="http://schemas.microsoft.com/office/drawing/2016/5/9/chartex" xmlns:cx4="http://schemas.microsoft.com/office/drawing/2016/5/10/chartex" xmlns:cx5="http://schemas.microsoft.com/office/drawing/2016/5/11/chartex" xmlns:cx6="http://schemas.microsoft.com/office/drawing/2016/5/12/chartex" xmlns:cx7="http://schemas.microsoft.com/office/drawing/2016/5/13/chartex" xmlns:cx8="http://schemas.microsoft.com/office/drawing/2016/5/14/chartex" xmlns:mc="http://schemas.openxmlformats.org/markup-compatibility/2006" xmlns:aink="http://schemas.microsoft.com/office/drawing/2016/ink" xmlns:am3d="http://schemas.microsoft.com/office/drawing/2017/model3d" xmlns:o="urn:schemas-microsoft-com:office:office" xmlns:oel="http://schemas.microsoft.com/office/2019/extlst" xmlns:r="http://schemas.openxmlformats.org/officeDocument/2006/relationships" xmlns:m="http://schemas.openxmlformats.org/officeDocument/2006/math" xmlns:v="urn:schemas-microsoft-com:vml" xmlns:wp14="http://schemas.microsoft.com/office/word/2010/wordprocessingDrawing" xmlns:wp="http://schemas.openxmlformats.org/drawingml/2006/wordprocessingDrawing" xmlns:w10="urn:schemas-microsoft-com:office:word" xmlns:w="http://schemas.openxmlformats.org/wordprocessingml/2006/main" xmlns:w14="http://schemas.microsoft.com/office/word/2010/wordml" xmlns:w15="http://schemas.microsoft.com/office/word/2012/wordml" xmlns:w16cex="http://schemas.microsoft.com/office/word/2018/wordml/cex" xmlns:w16cid="http://schemas.microsoft.com/office/word/2016/wordml/cid" xmlns:w16="http://schemas.microsoft.com/office/word/2018/wordml" xmlns:w16sdtdh="http://schemas.microsoft.com/office/word/2020/wordml/sdtdatahash" xmlns:w16se="http://schemas.microsoft.com/office/word/2015/wordml/symex" xmlns:wpg="http://schemas.microsoft.com/office/word/2010/wordprocessingGroup" xmlns:wpi="http://schemas.microsoft.com/office/word/2010/wordprocessingInk" xmlns:wne="http://schemas.microsoft.com/office/word/2006/wordml" xmlns:wps="http://schemas.microsoft.com/office/word/2010/wordprocessingShape" mc:Ignorable="w14 w15 w16se w16cid w16 w16cex w16sdtdh wp14">
+  <w:p>
+    <w:pPr>
+      <w:pStyle w:val="Piedepgina"/>
+    </w:pPr>
+  </w:p>
+</w:ftr>
+</file>
+
 <file path=word/footnotes.xml><?xml version="1.0" encoding="utf-8"?>
-<w:footnotes xmlns:wpc="http://schemas.microsoft.com/office/word/2010/wordprocessingCanvas" xmlns:cx="http://schemas.microsoft.com/office/drawing/2014/chartex" xmlns:cx1="http://schemas.microsoft.com/office/drawing/2015/9/8/chartex" xmlns:cx2="http://schemas.microsoft.com/office/drawing/2015/10/21/chartex" xmlns:cx3="http://schemas.microsoft.com/office/drawing/2016/5/9/chartex" xmlns:cx4="http://schemas.microsoft.com/office/drawing/2016/5/10/chartex" xmlns:cx5="http://schemas.microsoft.com/office/drawing/2016/5/11/chartex" xmlns:cx6="http://schemas.microsoft.com/office/drawing/2016/5/12/chartex" xmlns:cx7="http://schemas.microsoft.com/office/drawing/2016/5/13/chartex" xmlns:cx8="http://schemas.microsoft.com/office/drawing/2016/5/14/chartex" xmlns:mc="http://schemas.openxmlformats.org/markup-compatibility/2006" xmlns:aink="http://schemas.microsoft.com/office/drawing/2016/ink" xmlns:am3d="http://schemas.microsoft.com/office/drawing/2017/model3d" xmlns:o="urn:schemas-microsoft-com:office:office" xmlns:r="http://schemas.openxmlformats.org/officeDocument/2006/relationships" xmlns:m="http://schemas.openxmlformats.org/officeDocument/2006/math" xmlns:v="urn:schemas-microsoft-com:vml" xmlns:wp14="http://schemas.microsoft.com/office/word/2010/wordprocessingDrawing" xmlns:wp="http://schemas.openxmlformats.org/drawingml/2006/wordprocessingDrawing" xmlns:w10="urn:schemas-microsoft-com:office:word" xmlns:w="http://schemas.openxmlformats.org/wordprocessingml/2006/main" xmlns:w14="http://schemas.microsoft.com/office/word/2010/wordml" xmlns:w15="http://schemas.microsoft.com/office/word/2012/wordml" xmlns:w16cex="http://schemas.microsoft.com/office/word/2018/wordml/cex" xmlns:w16cid="http://schemas.microsoft.com/office/word/2016/wordml/cid" xmlns:w16="http://schemas.microsoft.com/office/word/2018/wordml" xmlns:w16sdtdh="http://schemas.microsoft.com/office/word/2020/wordml/sdtdatahash" xmlns:w16se="http://schemas.microsoft.com/office/word/2015/wordml/symex" xmlns:wpg="http://schemas.microsoft.com/office/word/2010/wordprocessingGroup" xmlns:wpi="http://schemas.microsoft.com/office/word/2010/wordprocessingInk" xmlns:wne="http://schemas.microsoft.com/office/word/2006/wordml" xmlns:wps="http://schemas.microsoft.com/office/word/2010/wordprocessingShape" mc:Ignorable="w14 w15 w16se w16cid w16 w16cex w16sdtdh wp14">
+<w:footnotes xmlns:wpc="http://schemas.microsoft.com/office/word/2010/wordprocessingCanvas" xmlns:cx="http://schemas.microsoft.com/office/drawing/2014/chartex" xmlns:cx1="http://schemas.microsoft.com/office/drawing/2015/9/8/chartex" xmlns:cx2="http://schemas.microsoft.com/office/drawing/2015/10/21/chartex" xmlns:cx3="http://schemas.microsoft.com/office/drawing/2016/5/9/chartex" xmlns:cx4="http://schemas.microsoft.com/office/drawing/2016/5/10/chartex" xmlns:cx5="http://schemas.microsoft.com/office/drawing/2016/5/11/chartex" xmlns:cx6="http://schemas.microsoft.com/office/drawing/2016/5/12/chartex" xmlns:cx7="http://schemas.microsoft.com/office/drawing/2016/5/13/chartex" xmlns:cx8="http://schemas.microsoft.com/office/drawing/2016/5/14/chartex" xmlns:mc="http://schemas.openxmlformats.org/markup-compatibility/2006" xmlns:aink="http://schemas.microsoft.com/office/drawing/2016/ink" xmlns:am3d="http://schemas.microsoft.com/office/drawing/2017/model3d" xmlns:o="urn:schemas-microsoft-com:office:office" xmlns:oel="http://schemas.microsoft.com/office/2019/extlst" xmlns:r="http://schemas.openxmlformats.org/officeDocument/2006/relationships" xmlns:m="http://schemas.openxmlformats.org/officeDocument/2006/math" xmlns:v="urn:schemas-microsoft-com:vml" xmlns:wp14="http://schemas.microsoft.com/office/word/2010/wordprocessingDrawing" xmlns:wp="http://schemas.openxmlformats.org/drawingml/2006/wordprocessingDrawing" xmlns:w10="urn:schemas-microsoft-com:office:word" xmlns:w="http://schemas.openxmlformats.org/wordprocessingml/2006/main" xmlns:w14="http://schemas.microsoft.com/office/word/2010/wordml" xmlns:w15="http://schemas.microsoft.com/office/word/2012/wordml" xmlns:w16cex="http://schemas.microsoft.com/office/word/2018/wordml/cex" xmlns:w16cid="http://schemas.microsoft.com/office/word/2016/wordml/cid" xmlns:w16="http://schemas.microsoft.com/office/word/2018/wordml" xmlns:w16sdtdh="http://schemas.microsoft.com/office/word/2020/wordml/sdtdatahash" xmlns:w16se="http://schemas.microsoft.com/office/word/2015/wordml/symex" xmlns:wpg="http://schemas.microsoft.com/office/word/2010/wordprocessingGroup" xmlns:wpi="http://schemas.microsoft.com/office/word/2010/wordprocessingInk" xmlns:wne="http://schemas.microsoft.com/office/word/2006/wordml" xmlns:wps="http://schemas.microsoft.com/office/word/2010/wordprocessingShape" mc:Ignorable="w14 w15 w16se w16cid w16 w16cex w16sdtdh wp14">
   <w:footnote w:type="separator" w:id="-1">
     <w:p>
       <w:r>
@@ -717,7 +752,17 @@
 </file>
 
 <file path=word/header1.xml><?xml version="1.0" encoding="utf-8"?>
-<w:hdr xmlns:wpc="http://schemas.microsoft.com/office/word/2010/wordprocessingCanvas" xmlns:cx="http://schemas.microsoft.com/office/drawing/2014/chartex" xmlns:cx1="http://schemas.microsoft.com/office/drawing/2015/9/8/chartex" xmlns:cx2="http://schemas.microsoft.com/office/drawing/2015/10/21/chartex" xmlns:cx3="http://schemas.microsoft.com/office/drawing/2016/5/9/chartex" xmlns:cx4="http://schemas.microsoft.com/office/drawing/2016/5/10/chartex" xmlns:cx5="http://schemas.microsoft.com/office/drawing/2016/5/11/chartex" xmlns:cx6="http://schemas.microsoft.com/office/drawing/2016/5/12/chartex" xmlns:cx7="http://schemas.microsoft.com/office/drawing/2016/5/13/chartex" xmlns:cx8="http://schemas.microsoft.com/office/drawing/2016/5/14/chartex" xmlns:mc="http://schemas.openxmlformats.org/markup-compatibility/2006" xmlns:aink="http://schemas.microsoft.com/office/drawing/2016/ink" xmlns:am3d="http://schemas.microsoft.com/office/drawing/2017/model3d" xmlns:o="urn:schemas-microsoft-com:office:office" xmlns:r="http://schemas.openxmlformats.org/officeDocument/2006/relationships" xmlns:m="http://schemas.openxmlformats.org/officeDocument/2006/math" xmlns:v="urn:schemas-microsoft-com:vml" xmlns:wp14="http://schemas.microsoft.com/office/word/2010/wordprocessingDrawing" xmlns:wp="http://schemas.openxmlformats.org/drawingml/2006/wordprocessingDrawing" xmlns:w10="urn:schemas-microsoft-com:office:word" xmlns:w="http://schemas.openxmlformats.org/wordprocessingml/2006/main" xmlns:w14="http://schemas.microsoft.com/office/word/2010/wordml" xmlns:w15="http://schemas.microsoft.com/office/word/2012/wordml" xmlns:w16cex="http://schemas.microsoft.com/office/word/2018/wordml/cex" xmlns:w16cid="http://schemas.microsoft.com/office/word/2016/wordml/cid" xmlns:w16="http://schemas.microsoft.com/office/word/2018/wordml" xmlns:w16sdtdh="http://schemas.microsoft.com/office/word/2020/wordml/sdtdatahash" xmlns:w16se="http://schemas.microsoft.com/office/word/2015/wordml/symex" xmlns:wpg="http://schemas.microsoft.com/office/word/2010/wordprocessingGroup" xmlns:wpi="http://schemas.microsoft.com/office/word/2010/wordprocessingInk" xmlns:wne="http://schemas.microsoft.com/office/word/2006/wordml" xmlns:wps="http://schemas.microsoft.com/office/word/2010/wordprocessingShape" mc:Ignorable="w14 w15 w16se w16cid w16 w16cex w16sdtdh wp14">
+<w:hdr xmlns:wpc="http://schemas.microsoft.com/office/word/2010/wordprocessingCanvas" xmlns:cx="http://schemas.microsoft.com/office/drawing/2014/chartex" xmlns:cx1="http://schemas.microsoft.com/office/drawing/2015/9/8/chartex" xmlns:cx2="http://schemas.microsoft.com/office/drawing/2015/10/21/chartex" xmlns:cx3="http://schemas.microsoft.com/office/drawing/2016/5/9/chartex" xmlns:cx4="http://schemas.microsoft.com/office/drawing/2016/5/10/chartex" xmlns:cx5="http://schemas.microsoft.com/office/drawing/2016/5/11/chartex" xmlns:cx6="http://schemas.microsoft.com/office/drawing/2016/5/12/chartex" xmlns:cx7="http://schemas.microsoft.com/office/drawing/2016/5/13/chartex" xmlns:cx8="http://schemas.microsoft.com/office/drawing/2016/5/14/chartex" xmlns:mc="http://schemas.openxmlformats.org/markup-compatibility/2006" xmlns:aink="http://schemas.microsoft.com/office/drawing/2016/ink" xmlns:am3d="http://schemas.microsoft.com/office/drawing/2017/model3d" xmlns:o="urn:schemas-microsoft-com:office:office" xmlns:oel="http://schemas.microsoft.com/office/2019/extlst" xmlns:r="http://schemas.openxmlformats.org/officeDocument/2006/relationships" xmlns:m="http://schemas.openxmlformats.org/officeDocument/2006/math" xmlns:v="urn:schemas-microsoft-com:vml" xmlns:wp14="http://schemas.microsoft.com/office/word/2010/wordprocessingDrawing" xmlns:wp="http://schemas.openxmlformats.org/drawingml/2006/wordprocessingDrawing" xmlns:w10="urn:schemas-microsoft-com:office:word" xmlns:w="http://schemas.openxmlformats.org/wordprocessingml/2006/main" xmlns:w14="http://schemas.microsoft.com/office/word/2010/wordml" xmlns:w15="http://schemas.microsoft.com/office/word/2012/wordml" xmlns:w16cex="http://schemas.microsoft.com/office/word/2018/wordml/cex" xmlns:w16cid="http://schemas.microsoft.com/office/word/2016/wordml/cid" xmlns:w16="http://schemas.microsoft.com/office/word/2018/wordml" xmlns:w16sdtdh="http://schemas.microsoft.com/office/word/2020/wordml/sdtdatahash" xmlns:w16se="http://schemas.microsoft.com/office/word/2015/wordml/symex" xmlns:wpg="http://schemas.microsoft.com/office/word/2010/wordprocessingGroup" xmlns:wpi="http://schemas.microsoft.com/office/word/2010/wordprocessingInk" xmlns:wne="http://schemas.microsoft.com/office/word/2006/wordml" xmlns:wps="http://schemas.microsoft.com/office/word/2010/wordprocessingShape" mc:Ignorable="w14 w15 w16se w16cid w16 w16cex w16sdtdh wp14">
+  <w:p>
+    <w:pPr>
+      <w:pStyle w:val="Encabezado"/>
+    </w:pPr>
+  </w:p>
+</w:hdr>
+</file>
+
+<file path=word/header2.xml><?xml version="1.0" encoding="utf-8"?>
+<w:hdr xmlns:wpc="http://schemas.microsoft.com/office/word/2010/wordprocessingCanvas" xmlns:cx="http://schemas.microsoft.com/office/drawing/2014/chartex" xmlns:cx1="http://schemas.microsoft.com/office/drawing/2015/9/8/chartex" xmlns:cx2="http://schemas.microsoft.com/office/drawing/2015/10/21/chartex" xmlns:cx3="http://schemas.microsoft.com/office/drawing/2016/5/9/chartex" xmlns:cx4="http://schemas.microsoft.com/office/drawing/2016/5/10/chartex" xmlns:cx5="http://schemas.microsoft.com/office/drawing/2016/5/11/chartex" xmlns:cx6="http://schemas.microsoft.com/office/drawing/2016/5/12/chartex" xmlns:cx7="http://schemas.microsoft.com/office/drawing/2016/5/13/chartex" xmlns:cx8="http://schemas.microsoft.com/office/drawing/2016/5/14/chartex" xmlns:mc="http://schemas.openxmlformats.org/markup-compatibility/2006" xmlns:aink="http://schemas.microsoft.com/office/drawing/2016/ink" xmlns:am3d="http://schemas.microsoft.com/office/drawing/2017/model3d" xmlns:o="urn:schemas-microsoft-com:office:office" xmlns:oel="http://schemas.microsoft.com/office/2019/extlst" xmlns:r="http://schemas.openxmlformats.org/officeDocument/2006/relationships" xmlns:m="http://schemas.openxmlformats.org/officeDocument/2006/math" xmlns:v="urn:schemas-microsoft-com:vml" xmlns:wp14="http://schemas.microsoft.com/office/word/2010/wordprocessingDrawing" xmlns:wp="http://schemas.openxmlformats.org/drawingml/2006/wordprocessingDrawing" xmlns:w10="urn:schemas-microsoft-com:office:word" xmlns:w="http://schemas.openxmlformats.org/wordprocessingml/2006/main" xmlns:w14="http://schemas.microsoft.com/office/word/2010/wordml" xmlns:w15="http://schemas.microsoft.com/office/word/2012/wordml" xmlns:w16cex="http://schemas.microsoft.com/office/word/2018/wordml/cex" xmlns:w16cid="http://schemas.microsoft.com/office/word/2016/wordml/cid" xmlns:w16="http://schemas.microsoft.com/office/word/2018/wordml" xmlns:w16sdtdh="http://schemas.microsoft.com/office/word/2020/wordml/sdtdatahash" xmlns:w16se="http://schemas.microsoft.com/office/word/2015/wordml/symex" xmlns:wpg="http://schemas.microsoft.com/office/word/2010/wordprocessingGroup" xmlns:wpi="http://schemas.microsoft.com/office/word/2010/wordprocessingInk" xmlns:wne="http://schemas.microsoft.com/office/word/2006/wordml" xmlns:wps="http://schemas.microsoft.com/office/word/2010/wordprocessingShape" mc:Ignorable="w14 w15 w16se w16cid w16 w16cex w16sdtdh wp14">
   <w:p>
     <w:pPr>
       <w:pStyle w:val="Encabezado"/>
@@ -735,10 +780,10 @@
         <w:noProof/>
       </w:rPr>
       <w:drawing>
-        <wp:inline distT="0" distB="0" distL="0" distR="0" wp14:anchorId="1A49AD17" wp14:editId="1C9DFF70">
+        <wp:inline distT="0" distB="0" distL="0" distR="0" wp14:anchorId="1A49AD17" wp14:editId="4A1D9EE3">
           <wp:extent cx="1641763" cy="562890"/>
           <wp:effectExtent l="0" t="0" r="0" b="0"/>
-          <wp:docPr id="1" name="Imagen 1" descr="Imagen que contiene Texto&#10;&#10;Descripción generada automáticamente"/>
+          <wp:docPr id="1" name="Imagen 1" descr="header_image"/>
           <wp:cNvGraphicFramePr>
             <a:graphicFrameLocks xmlns:a="http://schemas.openxmlformats.org/drawingml/2006/main" noChangeAspect="1"/>
           </wp:cNvGraphicFramePr>
@@ -746,7 +791,7 @@
             <a:graphicData uri="http://schemas.openxmlformats.org/drawingml/2006/picture">
               <pic:pic xmlns:pic="http://schemas.openxmlformats.org/drawingml/2006/picture">
                 <pic:nvPicPr>
-                  <pic:cNvPr id="1" name="Imagen 1" descr="Imagen que contiene Texto&#10;&#10;Descripción generada automáticamente"/>
+                  <pic:cNvPr id="1" name="Imagen 1" descr="header_image"/>
                   <pic:cNvPicPr/>
                 </pic:nvPicPr>
                 <pic:blipFill>
@@ -781,24 +826,24 @@
       <w:ind w:left="-425"/>
       <w:jc w:val="center"/>
     </w:pPr>
-    <w:r>
-      <w:rPr>
-        <w:rFonts w:asciiTheme="majorHAnsi" w:hAnsiTheme="majorHAnsi" w:cstheme="majorHAnsi"/>
-      </w:rPr>
-      <w:t xml:space="preserve">Mantenimiento </w:t>
-    </w:r>
-    <w:r>
-      <w:rPr>
-        <w:rFonts w:asciiTheme="majorHAnsi" w:hAnsiTheme="majorHAnsi" w:cstheme="majorHAnsi"/>
-      </w:rPr>
-      <w:t>D</w:t>
-    </w:r>
-    <w:r>
-      <w:rPr>
-        <w:rFonts w:asciiTheme="majorHAnsi" w:hAnsiTheme="majorHAnsi" w:cstheme="majorHAnsi"/>
-      </w:rPr>
-      <w:t xml:space="preserve"> del proyector</w:t>
-    </w:r>
+    <w:fldSimple w:instr=" MERGEFIELD  header_value  \* MERGEFORMAT ">
+      <w:r>
+        <w:rPr>
+          <w:noProof/>
+        </w:rPr>
+        <w:t>«header_value»</w:t>
+      </w:r>
+    </w:fldSimple>
+  </w:p>
+</w:hdr>
+</file>
+
+<file path=word/header3.xml><?xml version="1.0" encoding="utf-8"?>
+<w:hdr xmlns:wpc="http://schemas.microsoft.com/office/word/2010/wordprocessingCanvas" xmlns:cx="http://schemas.microsoft.com/office/drawing/2014/chartex" xmlns:cx1="http://schemas.microsoft.com/office/drawing/2015/9/8/chartex" xmlns:cx2="http://schemas.microsoft.com/office/drawing/2015/10/21/chartex" xmlns:cx3="http://schemas.microsoft.com/office/drawing/2016/5/9/chartex" xmlns:cx4="http://schemas.microsoft.com/office/drawing/2016/5/10/chartex" xmlns:cx5="http://schemas.microsoft.com/office/drawing/2016/5/11/chartex" xmlns:cx6="http://schemas.microsoft.com/office/drawing/2016/5/12/chartex" xmlns:cx7="http://schemas.microsoft.com/office/drawing/2016/5/13/chartex" xmlns:cx8="http://schemas.microsoft.com/office/drawing/2016/5/14/chartex" xmlns:mc="http://schemas.openxmlformats.org/markup-compatibility/2006" xmlns:aink="http://schemas.microsoft.com/office/drawing/2016/ink" xmlns:am3d="http://schemas.microsoft.com/office/drawing/2017/model3d" xmlns:o="urn:schemas-microsoft-com:office:office" xmlns:oel="http://schemas.microsoft.com/office/2019/extlst" xmlns:r="http://schemas.openxmlformats.org/officeDocument/2006/relationships" xmlns:m="http://schemas.openxmlformats.org/officeDocument/2006/math" xmlns:v="urn:schemas-microsoft-com:vml" xmlns:wp14="http://schemas.microsoft.com/office/word/2010/wordprocessingDrawing" xmlns:wp="http://schemas.openxmlformats.org/drawingml/2006/wordprocessingDrawing" xmlns:w10="urn:schemas-microsoft-com:office:word" xmlns:w="http://schemas.openxmlformats.org/wordprocessingml/2006/main" xmlns:w14="http://schemas.microsoft.com/office/word/2010/wordml" xmlns:w15="http://schemas.microsoft.com/office/word/2012/wordml" xmlns:w16cex="http://schemas.microsoft.com/office/word/2018/wordml/cex" xmlns:w16cid="http://schemas.microsoft.com/office/word/2016/wordml/cid" xmlns:w16="http://schemas.microsoft.com/office/word/2018/wordml" xmlns:w16sdtdh="http://schemas.microsoft.com/office/word/2020/wordml/sdtdatahash" xmlns:w16se="http://schemas.microsoft.com/office/word/2015/wordml/symex" xmlns:wpg="http://schemas.microsoft.com/office/word/2010/wordprocessingGroup" xmlns:wpi="http://schemas.microsoft.com/office/word/2010/wordprocessingInk" xmlns:wne="http://schemas.microsoft.com/office/word/2006/wordml" xmlns:wps="http://schemas.microsoft.com/office/word/2010/wordprocessingShape" mc:Ignorable="w14 w15 w16se w16cid w16 w16cex w16sdtdh wp14">
+  <w:p>
+    <w:pPr>
+      <w:pStyle w:val="Encabezado"/>
+    </w:pPr>
   </w:p>
 </w:hdr>
 </file>

</xml_diff>